<commit_message>
Added Log in ability
Added ability for users to log into eHRAF first before scraping. This is necessary if the new browser does not automatically have your credentials.
</commit_message>
<xml_diff>
--- a/GUI_Instructions.docx
+++ b/GUI_Instructions.docx
@@ -212,7 +212,7 @@
           <w:noProof/>
         </w:rPr>
         <w:drawing>
-          <wp:anchor distT="0" distB="0" distL="114300" distR="114300" simplePos="0" relativeHeight="251659264" behindDoc="0" locked="0" layoutInCell="1" allowOverlap="0" wp14:anchorId="557089DF" wp14:editId="777D0015">
+          <wp:anchor distT="0" distB="0" distL="114300" distR="114300" simplePos="0" relativeHeight="251659264" behindDoc="0" locked="0" layoutInCell="1" allowOverlap="0" wp14:anchorId="557089DF" wp14:editId="16C18451">
             <wp:simplePos x="0" y="0"/>
             <wp:positionH relativeFrom="column">
               <wp:posOffset>1072745</wp:posOffset>
@@ -323,7 +323,7 @@
           <w:szCs w:val="21"/>
         </w:rPr>
         <w:drawing>
-          <wp:anchor distT="0" distB="0" distL="114300" distR="114300" simplePos="0" relativeHeight="251660288" behindDoc="1" locked="0" layoutInCell="1" allowOverlap="0" wp14:anchorId="3983AE27" wp14:editId="0C641B6E">
+          <wp:anchor distT="0" distB="0" distL="114300" distR="114300" simplePos="0" relativeHeight="251660288" behindDoc="1" locked="0" layoutInCell="1" allowOverlap="0" wp14:anchorId="3983AE27" wp14:editId="58121E8E">
             <wp:simplePos x="0" y="0"/>
             <wp:positionH relativeFrom="column">
               <wp:posOffset>458126</wp:posOffset>
@@ -417,23 +417,21 @@
       <w:r>
         <w:rPr>
           <w:noProof/>
-          <w:sz w:val="20"/>
-          <w:szCs w:val="21"/>
         </w:rPr>
         <w:lastRenderedPageBreak/>
         <w:drawing>
-          <wp:anchor distT="0" distB="0" distL="114300" distR="114300" simplePos="0" relativeHeight="251661312" behindDoc="0" locked="0" layoutInCell="1" allowOverlap="0" wp14:anchorId="6A39F998" wp14:editId="5F2DEBDF">
+          <wp:anchor distT="0" distB="0" distL="114300" distR="114300" simplePos="0" relativeHeight="251702272" behindDoc="0" locked="0" layoutInCell="1" allowOverlap="0" wp14:anchorId="1E613837" wp14:editId="78B36FA7">
             <wp:simplePos x="0" y="0"/>
             <wp:positionH relativeFrom="column">
-              <wp:posOffset>952687</wp:posOffset>
+              <wp:posOffset>1838094</wp:posOffset>
             </wp:positionH>
             <wp:positionV relativeFrom="paragraph">
-              <wp:posOffset>247015</wp:posOffset>
+              <wp:posOffset>321945</wp:posOffset>
             </wp:positionV>
-            <wp:extent cx="3593592" cy="3282696"/>
-            <wp:effectExtent l="0" t="0" r="635" b="0"/>
+            <wp:extent cx="3154680" cy="2898775"/>
+            <wp:effectExtent l="0" t="0" r="0" b="0"/>
             <wp:wrapTopAndBottom/>
-            <wp:docPr id="4" name="Picture 4" descr="Graphical user interface, application, PowerPoint&#10;&#10;Description automatically generated"/>
+            <wp:docPr id="1643037104" name="Picture 5" descr="A screenshot of a computer&#10;&#10;Description automatically generated"/>
             <wp:cNvGraphicFramePr>
               <a:graphicFrameLocks xmlns:a="http://schemas.openxmlformats.org/drawingml/2006/main" noChangeAspect="1"/>
             </wp:cNvGraphicFramePr>
@@ -441,7 +439,7 @@
               <a:graphicData uri="http://schemas.openxmlformats.org/drawingml/2006/picture">
                 <pic:pic xmlns:pic="http://schemas.openxmlformats.org/drawingml/2006/picture">
                   <pic:nvPicPr>
-                    <pic:cNvPr id="4" name="Picture 4" descr="Graphical user interface, application, PowerPoint&#10;&#10;Description automatically generated"/>
+                    <pic:cNvPr id="1643037104" name="Picture 5" descr="A screenshot of a computer&#10;&#10;Description automatically generated"/>
                     <pic:cNvPicPr/>
                   </pic:nvPicPr>
                   <pic:blipFill>
@@ -459,7 +457,7 @@
                   <pic:spPr>
                     <a:xfrm>
                       <a:off x="0" y="0"/>
-                      <a:ext cx="3593592" cy="3282696"/>
+                      <a:ext cx="3154680" cy="2898775"/>
                     </a:xfrm>
                     <a:prstGeom prst="rect">
                       <a:avLst/>
@@ -468,10 +466,10 @@
                 </pic:pic>
               </a:graphicData>
             </a:graphic>
-            <wp14:sizeRelH relativeFrom="page">
+            <wp14:sizeRelH relativeFrom="margin">
               <wp14:pctWidth>0</wp14:pctWidth>
             </wp14:sizeRelH>
-            <wp14:sizeRelV relativeFrom="page">
+            <wp14:sizeRelV relativeFrom="margin">
               <wp14:pctHeight>0</wp14:pctHeight>
             </wp14:sizeRelV>
           </wp:anchor>
@@ -522,18 +520,18 @@
           <w:noProof/>
         </w:rPr>
         <w:drawing>
-          <wp:anchor distT="0" distB="0" distL="114300" distR="114300" simplePos="0" relativeHeight="251688960" behindDoc="0" locked="0" layoutInCell="1" allowOverlap="0" wp14:anchorId="106ED056" wp14:editId="457BEC08">
+          <wp:anchor distT="0" distB="0" distL="114300" distR="114300" simplePos="0" relativeHeight="251703296" behindDoc="0" locked="0" layoutInCell="1" allowOverlap="0" wp14:anchorId="3F375B97" wp14:editId="6A91DC0B">
             <wp:simplePos x="0" y="0"/>
             <wp:positionH relativeFrom="column">
-              <wp:posOffset>952645</wp:posOffset>
+              <wp:posOffset>1038860</wp:posOffset>
             </wp:positionH>
             <wp:positionV relativeFrom="paragraph">
-              <wp:posOffset>299085</wp:posOffset>
+              <wp:posOffset>866602</wp:posOffset>
             </wp:positionV>
-            <wp:extent cx="4003675" cy="1300480"/>
-            <wp:effectExtent l="0" t="0" r="0" b="0"/>
+            <wp:extent cx="3823970" cy="1306830"/>
+            <wp:effectExtent l="0" t="0" r="0" b="1270"/>
             <wp:wrapTopAndBottom/>
-            <wp:docPr id="13" name="Picture 13" descr="Graphical user interface, application&#10;&#10;Description automatically generated"/>
+            <wp:docPr id="2099699644" name="Picture 6" descr="A screenshot of a login screen&#10;&#10;Description automatically generated"/>
             <wp:cNvGraphicFramePr>
               <a:graphicFrameLocks xmlns:a="http://schemas.openxmlformats.org/drawingml/2006/main" noChangeAspect="1"/>
             </wp:cNvGraphicFramePr>
@@ -541,7 +539,7 @@
               <a:graphicData uri="http://schemas.openxmlformats.org/drawingml/2006/picture">
                 <pic:pic xmlns:pic="http://schemas.openxmlformats.org/drawingml/2006/picture">
                   <pic:nvPicPr>
-                    <pic:cNvPr id="13" name="Picture 13" descr="Graphical user interface, application&#10;&#10;Description automatically generated"/>
+                    <pic:cNvPr id="2099699644" name="Picture 6" descr="A screenshot of a login screen&#10;&#10;Description automatically generated"/>
                     <pic:cNvPicPr/>
                   </pic:nvPicPr>
                   <pic:blipFill>
@@ -559,7 +557,7 @@
                   <pic:spPr>
                     <a:xfrm>
                       <a:off x="0" y="0"/>
-                      <a:ext cx="4003675" cy="1300480"/>
+                      <a:ext cx="3823970" cy="1306830"/>
                     </a:xfrm>
                     <a:prstGeom prst="rect">
                       <a:avLst/>
@@ -603,7 +601,22 @@
         <w:t xml:space="preserve"> </w:t>
       </w:r>
       <w:r>
-        <w:t xml:space="preserve">within the name line. Then, when you are finished, click on the </w:t>
+        <w:t xml:space="preserve">within the name line. </w:t>
+      </w:r>
+      <w:r>
+        <w:t xml:space="preserve">Unless you have an IP or VPN linked to a license (such as university access) you may need to </w:t>
+      </w:r>
+      <w:r>
+        <w:rPr>
+          <w:color w:val="70AD47" w:themeColor="accent6"/>
+        </w:rPr>
+        <w:t>Login</w:t>
+      </w:r>
+      <w:r>
+        <w:t xml:space="preserve">. Click and do the login steps you normally would do and then leave the browser open so the scraper can use your credentials. </w:t>
+      </w:r>
+      <w:r>
+        <w:t xml:space="preserve">Then, when you are finished, click on the </w:t>
       </w:r>
       <w:r>
         <w:rPr>
@@ -619,14 +632,11 @@
         </w:rPr>
         <w:t xml:space="preserve"> </w:t>
       </w:r>
+      <w:proofErr w:type="gramStart"/>
       <w:r>
         <w:t>tab</w:t>
       </w:r>
-    </w:p>
-    <w:p>
-      <w:pPr>
-        <w:ind w:firstLine="0"/>
-      </w:pPr>
+      <w:proofErr w:type="gramEnd"/>
     </w:p>
     <w:p/>
     <w:p>
@@ -1182,7 +1192,7 @@
         </w:rPr>
         <w:lastRenderedPageBreak/>
         <w:drawing>
-          <wp:anchor distT="0" distB="0" distL="114300" distR="114300" simplePos="0" relativeHeight="251693056" behindDoc="0" locked="0" layoutInCell="1" allowOverlap="0" wp14:anchorId="611D3ABF" wp14:editId="6E429BE9">
+          <wp:anchor distT="0" distB="0" distL="114300" distR="114300" simplePos="0" relativeHeight="251693056" behindDoc="0" locked="0" layoutInCell="1" allowOverlap="0" wp14:anchorId="611D3ABF" wp14:editId="4B5EFAF2">
             <wp:simplePos x="0" y="0"/>
             <wp:positionH relativeFrom="column">
               <wp:posOffset>1068284</wp:posOffset>
@@ -1495,7 +1505,7 @@
         </w:rPr>
         <w:lastRenderedPageBreak/>
         <w:drawing>
-          <wp:anchor distT="0" distB="0" distL="114300" distR="114300" simplePos="0" relativeHeight="251695104" behindDoc="0" locked="0" layoutInCell="1" allowOverlap="0" wp14:anchorId="7D5E2139" wp14:editId="7B079DEE">
+          <wp:anchor distT="0" distB="0" distL="114300" distR="114300" simplePos="0" relativeHeight="251695104" behindDoc="0" locked="0" layoutInCell="1" allowOverlap="0" wp14:anchorId="7D5E2139" wp14:editId="3A0776A2">
             <wp:simplePos x="0" y="0"/>
             <wp:positionH relativeFrom="column">
               <wp:posOffset>65871</wp:posOffset>
@@ -2139,7 +2149,7 @@
         </w:rPr>
         <w:lastRenderedPageBreak/>
         <w:drawing>
-          <wp:anchor distT="0" distB="0" distL="114300" distR="114300" simplePos="0" relativeHeight="251697152" behindDoc="0" locked="0" layoutInCell="1" allowOverlap="0" wp14:anchorId="64014DB5" wp14:editId="654AA0CC">
+          <wp:anchor distT="0" distB="0" distL="114300" distR="114300" simplePos="0" relativeHeight="251697152" behindDoc="0" locked="0" layoutInCell="1" allowOverlap="0" wp14:anchorId="64014DB5" wp14:editId="3948D45B">
             <wp:simplePos x="0" y="0"/>
             <wp:positionH relativeFrom="column">
               <wp:posOffset>842316</wp:posOffset>
@@ -2201,7 +2211,7 @@
           <w:szCs w:val="20"/>
         </w:rPr>
         <w:drawing>
-          <wp:anchor distT="0" distB="0" distL="114300" distR="114300" simplePos="0" relativeHeight="251674624" behindDoc="0" locked="0" layoutInCell="1" allowOverlap="0" wp14:anchorId="3DD043BB" wp14:editId="1E635F45">
+          <wp:anchor distT="0" distB="0" distL="114300" distR="114300" simplePos="0" relativeHeight="251674624" behindDoc="0" locked="0" layoutInCell="1" allowOverlap="0" wp14:anchorId="3DD043BB" wp14:editId="58185A30">
             <wp:simplePos x="0" y="0"/>
             <wp:positionH relativeFrom="column">
               <wp:posOffset>322580</wp:posOffset>
@@ -2994,7 +3004,7 @@
           <w:noProof/>
         </w:rPr>
         <w:drawing>
-          <wp:anchor distT="0" distB="0" distL="114300" distR="114300" simplePos="0" relativeHeight="251682816" behindDoc="0" locked="0" layoutInCell="1" allowOverlap="0" wp14:anchorId="56B6E401" wp14:editId="4155DF84">
+          <wp:anchor distT="0" distB="0" distL="114300" distR="114300" simplePos="0" relativeHeight="251682816" behindDoc="0" locked="0" layoutInCell="1" allowOverlap="0" wp14:anchorId="56B6E401" wp14:editId="07C52016">
             <wp:simplePos x="0" y="0"/>
             <wp:positionH relativeFrom="column">
               <wp:posOffset>-1053353</wp:posOffset>
@@ -3049,6 +3059,24 @@
           </wp:anchor>
         </w:drawing>
       </w:r>
+    </w:p>
+    <w:p>
+      <w:pPr>
+        <w:pStyle w:val="BodyText"/>
+        <w:numPr>
+          <w:ilvl w:val="3"/>
+          <w:numId w:val="1"/>
+        </w:numPr>
+        <w:tabs>
+          <w:tab w:val="left" w:pos="720"/>
+        </w:tabs>
+        <w:suppressAutoHyphens/>
+        <w:spacing w:after="0" w:line="300" w:lineRule="exact"/>
+        <w:rPr>
+          <w:sz w:val="20"/>
+          <w:szCs w:val="21"/>
+        </w:rPr>
+      </w:pPr>
       <w:r>
         <w:rPr>
           <w:i/>
@@ -3056,13 +3084,13 @@
           <w:noProof/>
         </w:rPr>
         <w:drawing>
-          <wp:anchor distT="0" distB="0" distL="114300" distR="114300" simplePos="0" relativeHeight="251681792" behindDoc="0" locked="0" layoutInCell="1" allowOverlap="0" wp14:anchorId="166CAD0A" wp14:editId="62370331">
+          <wp:anchor distT="0" distB="0" distL="114300" distR="114300" simplePos="0" relativeHeight="251681792" behindDoc="0" locked="0" layoutInCell="1" allowOverlap="0" wp14:anchorId="166CAD0A" wp14:editId="4FB43EED">
             <wp:simplePos x="0" y="0"/>
             <wp:positionH relativeFrom="column">
-              <wp:posOffset>259080</wp:posOffset>
+              <wp:posOffset>175895</wp:posOffset>
             </wp:positionH>
             <wp:positionV relativeFrom="paragraph">
-              <wp:posOffset>1424566</wp:posOffset>
+              <wp:posOffset>1420495</wp:posOffset>
             </wp:positionV>
             <wp:extent cx="4877435" cy="1362075"/>
             <wp:effectExtent l="0" t="0" r="0" b="0"/>
@@ -3118,31 +3146,22 @@
           </wp:anchor>
         </w:drawing>
       </w:r>
-    </w:p>
-    <w:p>
-      <w:pPr>
-        <w:pStyle w:val="BodyText"/>
-        <w:numPr>
-          <w:ilvl w:val="3"/>
-          <w:numId w:val="1"/>
-        </w:numPr>
-        <w:tabs>
-          <w:tab w:val="left" w:pos="720"/>
-        </w:tabs>
-        <w:suppressAutoHyphens/>
-        <w:spacing w:after="0" w:line="300" w:lineRule="exact"/>
-        <w:rPr>
-          <w:sz w:val="20"/>
-          <w:szCs w:val="21"/>
-        </w:rPr>
-      </w:pPr>
       <w:r>
         <w:rPr>
           <w:sz w:val="20"/>
           <w:szCs w:val="16"/>
         </w:rPr>
-        <w:t>Regardless of how you got the URL, push SUBMIT to start the Scraping</w:t>
-      </w:r>
+        <w:t xml:space="preserve">Regardless of how you got the URL, push SUBMIT to start the </w:t>
+      </w:r>
+      <w:proofErr w:type="gramStart"/>
+      <w:r>
+        <w:rPr>
+          <w:sz w:val="20"/>
+          <w:szCs w:val="16"/>
+        </w:rPr>
+        <w:t>Scraping</w:t>
+      </w:r>
+      <w:proofErr w:type="gramEnd"/>
     </w:p>
     <w:p>
       <w:pPr>
@@ -3200,18 +3219,18 @@
           <w:szCs w:val="20"/>
         </w:rPr>
         <w:drawing>
-          <wp:anchor distT="0" distB="0" distL="114300" distR="114300" simplePos="0" relativeHeight="251684864" behindDoc="0" locked="0" layoutInCell="1" allowOverlap="0" wp14:anchorId="05C8E23A" wp14:editId="27697B7C">
+          <wp:anchor distT="0" distB="0" distL="114300" distR="114300" simplePos="0" relativeHeight="251699200" behindDoc="0" locked="0" layoutInCell="1" allowOverlap="1" wp14:anchorId="44F41703" wp14:editId="4A591F73">
             <wp:simplePos x="0" y="0"/>
             <wp:positionH relativeFrom="column">
-              <wp:posOffset>1775368</wp:posOffset>
+              <wp:posOffset>1339850</wp:posOffset>
             </wp:positionH>
             <wp:positionV relativeFrom="paragraph">
-              <wp:posOffset>727932</wp:posOffset>
+              <wp:posOffset>672465</wp:posOffset>
             </wp:positionV>
-            <wp:extent cx="2596896" cy="2532888"/>
+            <wp:extent cx="3205480" cy="3028315"/>
             <wp:effectExtent l="0" t="0" r="0" b="0"/>
             <wp:wrapTopAndBottom/>
-            <wp:docPr id="15" name="Picture 15" descr="Graphical user interface, text, application&#10;&#10;Description automatically generated"/>
+            <wp:docPr id="1953365088" name="Picture 1" descr="A screenshot of a computer&#10;&#10;Description automatically generated"/>
             <wp:cNvGraphicFramePr>
               <a:graphicFrameLocks xmlns:a="http://schemas.openxmlformats.org/drawingml/2006/main" noChangeAspect="1"/>
             </wp:cNvGraphicFramePr>
@@ -3219,7 +3238,7 @@
               <a:graphicData uri="http://schemas.openxmlformats.org/drawingml/2006/picture">
                 <pic:pic xmlns:pic="http://schemas.openxmlformats.org/drawingml/2006/picture">
                   <pic:nvPicPr>
-                    <pic:cNvPr id="15" name="Picture 15" descr="Graphical user interface, text, application&#10;&#10;Description automatically generated"/>
+                    <pic:cNvPr id="1953365088" name="Picture 1" descr="A screenshot of a computer&#10;&#10;Description automatically generated"/>
                     <pic:cNvPicPr/>
                   </pic:nvPicPr>
                   <pic:blipFill>
@@ -3237,7 +3256,7 @@
                   <pic:spPr>
                     <a:xfrm>
                       <a:off x="0" y="0"/>
-                      <a:ext cx="2596896" cy="2532888"/>
+                      <a:ext cx="3205480" cy="3028315"/>
                     </a:xfrm>
                     <a:prstGeom prst="rect">
                       <a:avLst/>
@@ -3304,7 +3323,25 @@
           <w:sz w:val="20"/>
           <w:szCs w:val="20"/>
         </w:rPr>
-        <w:t xml:space="preserve">You can choose whether </w:t>
+        <w:t xml:space="preserve">You </w:t>
+      </w:r>
+      <w:r>
+        <w:rPr>
+          <w:i w:val="0"/>
+          <w:iCs/>
+          <w:sz w:val="20"/>
+          <w:szCs w:val="20"/>
+        </w:rPr>
+        <w:t>may</w:t>
+      </w:r>
+      <w:r>
+        <w:rPr>
+          <w:i w:val="0"/>
+          <w:iCs/>
+          <w:sz w:val="20"/>
+          <w:szCs w:val="20"/>
+        </w:rPr>
+        <w:t xml:space="preserve"> choose whether </w:t>
       </w:r>
       <w:r>
         <w:rPr>
@@ -3342,21 +3379,128 @@
       </w:pPr>
       <w:r>
         <w:rPr>
+          <w:i w:val="0"/>
+          <w:iCs/>
+          <w:sz w:val="20"/>
+          <w:szCs w:val="20"/>
+        </w:rPr>
+        <w:t xml:space="preserve">You may choose to not </w:t>
+      </w:r>
+      <w:r>
+        <w:rPr>
+          <w:i w:val="0"/>
+          <w:iCs/>
+          <w:color w:val="4472C4" w:themeColor="accent1"/>
+          <w:sz w:val="20"/>
+          <w:szCs w:val="20"/>
+        </w:rPr>
+        <w:t>close the browser when the scraping is finished</w:t>
+      </w:r>
+      <w:r>
+        <w:rPr>
+          <w:i w:val="0"/>
+          <w:iCs/>
+          <w:sz w:val="20"/>
+          <w:szCs w:val="20"/>
+        </w:rPr>
+        <w:t xml:space="preserve">. This will end instances of the browser and is usually good for long </w:t>
+      </w:r>
+      <w:proofErr w:type="gramStart"/>
+      <w:r>
+        <w:rPr>
+          <w:i w:val="0"/>
+          <w:iCs/>
+          <w:sz w:val="20"/>
+          <w:szCs w:val="20"/>
+        </w:rPr>
+        <w:t>scraping</w:t>
+      </w:r>
+      <w:proofErr w:type="gramEnd"/>
+      <w:r>
+        <w:rPr>
+          <w:i w:val="0"/>
+          <w:iCs/>
+          <w:sz w:val="20"/>
+          <w:szCs w:val="20"/>
+        </w:rPr>
+        <w:t xml:space="preserve"> so resource allocation ends. However, if you need to log into </w:t>
+      </w:r>
+      <w:proofErr w:type="spellStart"/>
+      <w:r>
+        <w:rPr>
+          <w:i w:val="0"/>
+          <w:iCs/>
+          <w:sz w:val="20"/>
+          <w:szCs w:val="20"/>
+        </w:rPr>
+        <w:t>eHRAF</w:t>
+      </w:r>
+      <w:proofErr w:type="spellEnd"/>
+      <w:r>
+        <w:rPr>
+          <w:i w:val="0"/>
+          <w:iCs/>
+          <w:sz w:val="20"/>
+          <w:szCs w:val="20"/>
+        </w:rPr>
+        <w:t xml:space="preserve"> each time, the browser closing can be annoying, so it can be helpful to select “NO</w:t>
+      </w:r>
+      <w:proofErr w:type="gramStart"/>
+      <w:r>
+        <w:rPr>
+          <w:i w:val="0"/>
+          <w:iCs/>
+          <w:sz w:val="20"/>
+          <w:szCs w:val="20"/>
+        </w:rPr>
+        <w:t>”</w:t>
+      </w:r>
+      <w:proofErr w:type="gramEnd"/>
+      <w:r>
+        <w:rPr>
+          <w:i w:val="0"/>
+          <w:iCs/>
+          <w:sz w:val="20"/>
+          <w:szCs w:val="20"/>
+        </w:rPr>
+        <w:t xml:space="preserve"> so the browser stays open for additional scrapings.</w:t>
+      </w:r>
+    </w:p>
+    <w:p>
+      <w:pPr>
+        <w:pStyle w:val="Heading3"/>
+        <w:numPr>
+          <w:ilvl w:val="4"/>
+          <w:numId w:val="1"/>
+        </w:numPr>
+        <w:rPr>
+          <w:i w:val="0"/>
+          <w:iCs/>
+          <w:sz w:val="20"/>
+          <w:szCs w:val="20"/>
+        </w:rPr>
+      </w:pPr>
+      <w:r>
+        <w:rPr>
+          <w:i w:val="0"/>
+          <w:iCs/>
           <w:noProof/>
+          <w:sz w:val="20"/>
+          <w:szCs w:val="20"/>
         </w:rPr>
         <w:drawing>
-          <wp:anchor distT="0" distB="0" distL="114300" distR="114300" simplePos="0" relativeHeight="251687936" behindDoc="0" locked="0" layoutInCell="1" allowOverlap="0" wp14:anchorId="246DF843" wp14:editId="43B57B6C">
+          <wp:anchor distT="0" distB="0" distL="114300" distR="114300" simplePos="0" relativeHeight="251700224" behindDoc="0" locked="0" layoutInCell="1" allowOverlap="1" wp14:anchorId="3A4B4586" wp14:editId="397EA3A7">
             <wp:simplePos x="0" y="0"/>
             <wp:positionH relativeFrom="column">
-              <wp:posOffset>362226</wp:posOffset>
+              <wp:posOffset>939800</wp:posOffset>
             </wp:positionH>
             <wp:positionV relativeFrom="paragraph">
-              <wp:posOffset>832937</wp:posOffset>
+              <wp:posOffset>866775</wp:posOffset>
             </wp:positionV>
-            <wp:extent cx="5948853" cy="1581912"/>
-            <wp:effectExtent l="0" t="0" r="0" b="5715"/>
+            <wp:extent cx="4289425" cy="1791970"/>
+            <wp:effectExtent l="0" t="0" r="3175" b="0"/>
             <wp:wrapTopAndBottom/>
-            <wp:docPr id="23" name="Picture 23" descr="Graphical user interface, application, website&#10;&#10;Description automatically generated"/>
+            <wp:docPr id="623463103" name="Picture 3" descr="A screenshot of a computer&#10;&#10;Description automatically generated"/>
             <wp:cNvGraphicFramePr>
               <a:graphicFrameLocks xmlns:a="http://schemas.openxmlformats.org/drawingml/2006/main" noChangeAspect="1"/>
             </wp:cNvGraphicFramePr>
@@ -3364,11 +3508,11 @@
               <a:graphicData uri="http://schemas.openxmlformats.org/drawingml/2006/picture">
                 <pic:pic xmlns:pic="http://schemas.openxmlformats.org/drawingml/2006/picture">
                   <pic:nvPicPr>
-                    <pic:cNvPr id="23" name="Picture 23" descr="Graphical user interface, application, website&#10;&#10;Description automatically generated"/>
+                    <pic:cNvPr id="623463103" name="Picture 3" descr="A screenshot of a computer&#10;&#10;Description automatically generated"/>
                     <pic:cNvPicPr/>
                   </pic:nvPicPr>
                   <pic:blipFill>
-                    <a:blip r:embed="rId33">
+                    <a:blip r:embed="rId33" cstate="print">
                       <a:extLst>
                         <a:ext uri="{28A0092B-C50C-407E-A947-70E740481C1C}">
                           <a14:useLocalDpi xmlns:a14="http://schemas.microsoft.com/office/drawing/2010/main" val="0"/>
@@ -3382,7 +3526,7 @@
                   <pic:spPr>
                     <a:xfrm>
                       <a:off x="0" y="0"/>
-                      <a:ext cx="5948853" cy="1581912"/>
+                      <a:ext cx="4289425" cy="1791970"/>
                     </a:xfrm>
                     <a:prstGeom prst="rect">
                       <a:avLst/>
@@ -3391,6 +3535,9 @@
                 </pic:pic>
               </a:graphicData>
             </a:graphic>
+            <wp14:sizeRelH relativeFrom="margin">
+              <wp14:pctWidth>0</wp14:pctWidth>
+            </wp14:sizeRelH>
             <wp14:sizeRelV relativeFrom="margin">
               <wp14:pctHeight>0</wp14:pctHeight>
             </wp14:sizeRelV>
@@ -3410,20 +3557,20 @@
         <w:rPr>
           <w:i w:val="0"/>
           <w:iCs/>
-          <w:color w:val="0070C0"/>
-          <w:sz w:val="20"/>
-          <w:szCs w:val="20"/>
-        </w:rPr>
-        <w:t>Use partial files if present?</w:t>
-      </w:r>
-      <w:r>
-        <w:rPr>
-          <w:i w:val="0"/>
-          <w:iCs/>
-          <w:sz w:val="20"/>
-          <w:szCs w:val="20"/>
-        </w:rPr>
-        <w:t>” the scraper will automatically save a partial excel file if it encounters MOST problems that it cannot handle (like the internet going out).</w:t>
+          <w:color w:val="70AD47" w:themeColor="accent6"/>
+          <w:sz w:val="20"/>
+          <w:szCs w:val="20"/>
+        </w:rPr>
+        <w:t xml:space="preserve">Use partial files if present?” </w:t>
+      </w:r>
+      <w:r>
+        <w:rPr>
+          <w:i w:val="0"/>
+          <w:iCs/>
+          <w:sz w:val="20"/>
+          <w:szCs w:val="20"/>
+        </w:rPr>
+        <w:t>the scraper will automatically save a partial excel file if it encounters MOST problems that it cannot handle (like the internet going out).</w:t>
       </w:r>
       <w:r>
         <w:rPr>
@@ -3480,7 +3627,7 @@
         <w:rPr>
           <w:i w:val="0"/>
           <w:iCs/>
-          <w:color w:val="70AD47" w:themeColor="accent6"/>
+          <w:color w:val="FFC000"/>
           <w:sz w:val="20"/>
           <w:szCs w:val="20"/>
         </w:rPr>
@@ -3493,7 +3640,16 @@
           <w:sz w:val="20"/>
           <w:szCs w:val="20"/>
         </w:rPr>
-        <w:t xml:space="preserve">”, selecting “YES” will display the count of passages per culture within the GUI terminal. The order of the cultures can be alphabetical </w:t>
+        <w:t>”, selecting “YES” will display the count of passages per culture within the GUI terminal. The order of the cultures can be alphabetical</w:t>
+      </w:r>
+      <w:r>
+        <w:rPr>
+          <w:i w:val="0"/>
+          <w:iCs/>
+          <w:sz w:val="20"/>
+          <w:szCs w:val="20"/>
+        </w:rPr>
+        <w:t xml:space="preserve"> </w:t>
       </w:r>
       <w:r>
         <w:rPr>
@@ -3522,21 +3678,73 @@
       </w:pPr>
       <w:r>
         <w:rPr>
+          <w:i w:val="0"/>
+          <w:iCs/>
+          <w:sz w:val="20"/>
+          <w:szCs w:val="20"/>
+        </w:rPr>
+        <w:t>For “</w:t>
+      </w:r>
+      <w:r>
+        <w:rPr>
+          <w:i w:val="0"/>
+          <w:iCs/>
+          <w:color w:val="7030A0"/>
+          <w:sz w:val="20"/>
+          <w:szCs w:val="20"/>
+        </w:rPr>
+        <w:t>Save separate culture files</w:t>
+      </w:r>
+      <w:r>
+        <w:rPr>
+          <w:i w:val="0"/>
+          <w:iCs/>
+          <w:sz w:val="20"/>
+          <w:szCs w:val="20"/>
+        </w:rPr>
+        <w:t xml:space="preserve">”, </w:t>
+      </w:r>
+      <w:r>
+        <w:rPr>
+          <w:i w:val="0"/>
+          <w:iCs/>
+          <w:sz w:val="20"/>
+          <w:szCs w:val="20"/>
+        </w:rPr>
+        <w:t>Selecting “YES” will output individual cultural scrapings in addition to the altogether dataset.</w:t>
+      </w:r>
+    </w:p>
+    <w:p>
+      <w:pPr>
+        <w:pStyle w:val="Heading3"/>
+        <w:numPr>
+          <w:ilvl w:val="4"/>
+          <w:numId w:val="1"/>
+        </w:numPr>
+        <w:rPr>
+          <w:i w:val="0"/>
+          <w:iCs/>
+          <w:sz w:val="20"/>
+          <w:szCs w:val="20"/>
+        </w:rPr>
+      </w:pPr>
+      <w:r>
+        <w:rPr>
           <w:noProof/>
         </w:rPr>
         <w:drawing>
-          <wp:anchor distT="0" distB="0" distL="114300" distR="114300" simplePos="0" relativeHeight="251685888" behindDoc="0" locked="0" layoutInCell="1" allowOverlap="0" wp14:anchorId="03766AC6" wp14:editId="159CFE9F">
+          <wp:anchor distT="0" distB="0" distL="114300" distR="114300" simplePos="0" relativeHeight="251701248" behindDoc="0" locked="0" layoutInCell="1" allowOverlap="0" wp14:anchorId="2B44C733" wp14:editId="36280CC5">
             <wp:simplePos x="0" y="0"/>
             <wp:positionH relativeFrom="column">
-              <wp:posOffset>243603</wp:posOffset>
+              <wp:posOffset>916594</wp:posOffset>
             </wp:positionH>
             <wp:positionV relativeFrom="paragraph">
-              <wp:posOffset>498475</wp:posOffset>
+              <wp:posOffset>1276985</wp:posOffset>
             </wp:positionV>
-            <wp:extent cx="5937744" cy="1545336"/>
-            <wp:effectExtent l="0" t="0" r="0" b="4445"/>
+            <wp:extent cx="4465320" cy="1927225"/>
+            <wp:effectExtent l="0" t="0" r="5080" b="3175"/>
             <wp:wrapTopAndBottom/>
-            <wp:docPr id="25" name="Picture 25" descr="A screenshot of a computer&#10;&#10;Description automatically generated with medium confidence"/>
+            <wp:docPr id="42932444" name="Picture 4" descr="A screenshot of a computer&#10;&#10;Description automatically generated"/>
             <wp:cNvGraphicFramePr>
               <a:graphicFrameLocks xmlns:a="http://schemas.openxmlformats.org/drawingml/2006/main" noChangeAspect="1"/>
             </wp:cNvGraphicFramePr>
@@ -3544,11 +3752,11 @@
               <a:graphicData uri="http://schemas.openxmlformats.org/drawingml/2006/picture">
                 <pic:pic xmlns:pic="http://schemas.openxmlformats.org/drawingml/2006/picture">
                   <pic:nvPicPr>
-                    <pic:cNvPr id="25" name="Picture 25" descr="A screenshot of a computer&#10;&#10;Description automatically generated with medium confidence"/>
+                    <pic:cNvPr id="42932444" name="Picture 4" descr="A screenshot of a computer&#10;&#10;Description automatically generated"/>
                     <pic:cNvPicPr/>
                   </pic:nvPicPr>
                   <pic:blipFill>
-                    <a:blip r:embed="rId34">
+                    <a:blip r:embed="rId34" cstate="print">
                       <a:extLst>
                         <a:ext uri="{28A0092B-C50C-407E-A947-70E740481C1C}">
                           <a14:useLocalDpi xmlns:a14="http://schemas.microsoft.com/office/drawing/2010/main" val="0"/>
@@ -3562,7 +3770,7 @@
                   <pic:spPr>
                     <a:xfrm>
                       <a:off x="0" y="0"/>
-                      <a:ext cx="5937744" cy="1545336"/>
+                      <a:ext cx="4465320" cy="1927225"/>
                     </a:xfrm>
                     <a:prstGeom prst="rect">
                       <a:avLst/>
@@ -3571,6 +3779,9 @@
                 </pic:pic>
               </a:graphicData>
             </a:graphic>
+            <wp14:sizeRelH relativeFrom="margin">
+              <wp14:pctWidth>0</wp14:pctWidth>
+            </wp14:sizeRelH>
             <wp14:sizeRelV relativeFrom="margin">
               <wp14:pctHeight>0</wp14:pctHeight>
             </wp14:sizeRelV>
@@ -3590,116 +3801,7 @@
         <w:rPr>
           <w:i w:val="0"/>
           <w:iCs/>
-          <w:color w:val="ED7D31" w:themeColor="accent2"/>
-          <w:sz w:val="20"/>
-          <w:szCs w:val="20"/>
-        </w:rPr>
-        <w:t>Save separate culture files</w:t>
-      </w:r>
-      <w:r>
-        <w:rPr>
-          <w:i w:val="0"/>
-          <w:iCs/>
-          <w:sz w:val="20"/>
-          <w:szCs w:val="20"/>
-        </w:rPr>
-        <w:t xml:space="preserve">”, </w:t>
-      </w:r>
-      <w:r>
-        <w:rPr>
-          <w:i w:val="0"/>
-          <w:iCs/>
-          <w:sz w:val="20"/>
-          <w:szCs w:val="20"/>
-        </w:rPr>
-        <w:t>Selecting “YES” will output individual cultural scrapings in addition to the altogether dataset.</w:t>
-      </w:r>
-    </w:p>
-    <w:p>
-      <w:pPr>
-        <w:pStyle w:val="Heading3"/>
-        <w:numPr>
-          <w:ilvl w:val="4"/>
-          <w:numId w:val="1"/>
-        </w:numPr>
-        <w:rPr>
-          <w:i w:val="0"/>
-          <w:iCs/>
-          <w:sz w:val="20"/>
-          <w:szCs w:val="20"/>
-        </w:rPr>
-      </w:pPr>
-      <w:r>
-        <w:rPr>
-          <w:noProof/>
-        </w:rPr>
-        <w:drawing>
-          <wp:anchor distT="0" distB="0" distL="114300" distR="114300" simplePos="0" relativeHeight="251686912" behindDoc="0" locked="0" layoutInCell="1" allowOverlap="0" wp14:anchorId="00C00B9D" wp14:editId="5E7E8415">
-            <wp:simplePos x="0" y="0"/>
-            <wp:positionH relativeFrom="column">
-              <wp:posOffset>229334</wp:posOffset>
-            </wp:positionH>
-            <wp:positionV relativeFrom="paragraph">
-              <wp:posOffset>2789708</wp:posOffset>
-            </wp:positionV>
-            <wp:extent cx="5948045" cy="657860"/>
-            <wp:effectExtent l="0" t="0" r="0" b="2540"/>
-            <wp:wrapTopAndBottom/>
-            <wp:docPr id="31" name="Picture 31"/>
-            <wp:cNvGraphicFramePr>
-              <a:graphicFrameLocks xmlns:a="http://schemas.openxmlformats.org/drawingml/2006/main" noChangeAspect="1"/>
-            </wp:cNvGraphicFramePr>
-            <a:graphic xmlns:a="http://schemas.openxmlformats.org/drawingml/2006/main">
-              <a:graphicData uri="http://schemas.openxmlformats.org/drawingml/2006/picture">
-                <pic:pic xmlns:pic="http://schemas.openxmlformats.org/drawingml/2006/picture">
-                  <pic:nvPicPr>
-                    <pic:cNvPr id="31" name="Picture 31"/>
-                    <pic:cNvPicPr/>
-                  </pic:nvPicPr>
-                  <pic:blipFill>
-                    <a:blip r:embed="rId35">
-                      <a:extLst>
-                        <a:ext uri="{28A0092B-C50C-407E-A947-70E740481C1C}">
-                          <a14:useLocalDpi xmlns:a14="http://schemas.microsoft.com/office/drawing/2010/main" val="0"/>
-                        </a:ext>
-                      </a:extLst>
-                    </a:blip>
-                    <a:stretch>
-                      <a:fillRect/>
-                    </a:stretch>
-                  </pic:blipFill>
-                  <pic:spPr>
-                    <a:xfrm>
-                      <a:off x="0" y="0"/>
-                      <a:ext cx="5948045" cy="657860"/>
-                    </a:xfrm>
-                    <a:prstGeom prst="rect">
-                      <a:avLst/>
-                    </a:prstGeom>
-                  </pic:spPr>
-                </pic:pic>
-              </a:graphicData>
-            </a:graphic>
-            <wp14:sizeRelV relativeFrom="margin">
-              <wp14:pctHeight>0</wp14:pctHeight>
-            </wp14:sizeRelV>
-          </wp:anchor>
-        </w:drawing>
-      </w:r>
-      <w:r>
-        <w:rPr>
-          <w:i w:val="0"/>
-          <w:iCs/>
-          <w:sz w:val="20"/>
-          <w:szCs w:val="20"/>
-        </w:rPr>
-        <w:t>For “</w:t>
-      </w:r>
-      <w:r>
-        <w:rPr>
-          <w:i w:val="0"/>
-          <w:iCs/>
-          <w:color w:val="7030A0"/>
+          <w:color w:val="806000" w:themeColor="accent4" w:themeShade="80"/>
           <w:sz w:val="20"/>
           <w:szCs w:val="20"/>
         </w:rPr>

</xml_diff>